<commit_message>
sync: 2025-12-12 14:38 [HartmannCoelio]
</commit_message>
<xml_diff>
--- a/Documents/Hartmann_Coelio_v1_Methodes.docx
+++ b/Documents/Hartmann_Coelio_v1_Methodes.docx
@@ -2084,54 +2084,13 @@
           <w:lang w:val="fr-FR"/>
         </w:rPr>
         <w:tab/>
-      </w:r>
-      <w:proofErr w:type="spellStart"/>
-      <w:r>
-        <w:rPr>
-          <w:lang w:val="fr-FR"/>
-        </w:rPr>
-        <w:t>Clavien</w:t>
-      </w:r>
-      <w:proofErr w:type="spellEnd"/>
-      <w:r>
-        <w:rPr>
-          <w:lang w:val="fr-FR"/>
-        </w:rPr>
-        <w:t xml:space="preserve"> PA, </w:t>
-      </w:r>
-      <w:proofErr w:type="spellStart"/>
-      <w:r>
-        <w:rPr>
-          <w:lang w:val="fr-FR"/>
-        </w:rPr>
-        <w:t>Barkun</w:t>
-      </w:r>
-      <w:proofErr w:type="spellEnd"/>
-      <w:r>
-        <w:rPr>
-          <w:lang w:val="fr-FR"/>
-        </w:rPr>
-        <w:t xml:space="preserve"> J, de Oliveira ML, et al. </w:t>
+        <w:t xml:space="preserve">Clavien PA, Barkun J, de Oliveira ML, et al. </w:t>
       </w:r>
       <w:r>
         <w:rPr>
           <w:lang w:val="en-GB"/>
         </w:rPr>
-        <w:t xml:space="preserve">The </w:t>
-      </w:r>
-      <w:proofErr w:type="spellStart"/>
-      <w:r>
-        <w:rPr>
-          <w:lang w:val="en-GB"/>
-        </w:rPr>
-        <w:t>Clavien</w:t>
-      </w:r>
-      <w:proofErr w:type="spellEnd"/>
-      <w:r>
-        <w:rPr>
-          <w:lang w:val="en-GB"/>
-        </w:rPr>
-        <w:t xml:space="preserve">-Dindo classification of surgical complications: five-year experience. </w:t>
+        <w:t xml:space="preserve">The Clavien-Dindo classification of surgical complications: five-year experience. </w:t>
       </w:r>
       <w:r>
         <w:rPr>
@@ -2145,16 +2104,8 @@
         <w:rPr>
           <w:lang w:val="en-GB"/>
         </w:rPr>
-        <w:t xml:space="preserve">. 2009;250(2):187-196. </w:t>
-      </w:r>
-      <w:proofErr w:type="gramStart"/>
-      <w:r>
-        <w:rPr>
-          <w:lang w:val="en-GB"/>
-        </w:rPr>
-        <w:t>doi:10.1097/SLA.0b013e3181b13ca2</w:t>
-      </w:r>
-      <w:proofErr w:type="gramEnd"/>
+        <w:t>. 2009;250(2):187-196. doi:10.1097/SLA.0b013e3181b13ca2</w:t>
+      </w:r>
     </w:p>
     <w:p>
       <w:pPr>
@@ -2174,111 +2125,21 @@
           <w:lang w:val="en-GB"/>
         </w:rPr>
         <w:tab/>
-        <w:t xml:space="preserve">Shawki S, </w:t>
-      </w:r>
-      <w:proofErr w:type="spellStart"/>
-      <w:r>
-        <w:rPr>
-          <w:lang w:val="en-GB"/>
-        </w:rPr>
-        <w:t>Bashankaev</w:t>
-      </w:r>
-      <w:proofErr w:type="spellEnd"/>
-      <w:r>
-        <w:rPr>
-          <w:lang w:val="en-GB"/>
-        </w:rPr>
-        <w:t xml:space="preserve"> B, </w:t>
-      </w:r>
-      <w:proofErr w:type="spellStart"/>
-      <w:r>
-        <w:rPr>
-          <w:lang w:val="en-GB"/>
-        </w:rPr>
-        <w:t>Denoya</w:t>
-      </w:r>
-      <w:proofErr w:type="spellEnd"/>
-      <w:r>
-        <w:rPr>
-          <w:lang w:val="en-GB"/>
-        </w:rPr>
-        <w:t xml:space="preserve"> P, Seo C, Weiss EG, Wexner SD. What is the definition of “conversion” in laparoscopic colorectal surgery? </w:t>
-      </w:r>
-      <w:proofErr w:type="spellStart"/>
+        <w:t xml:space="preserve">Shawki S, Bashankaev B, Denoya P, Seo C, Weiss EG, Wexner SD. What is the definition of “conversion” in laparoscopic colorectal surgery? </w:t>
+      </w:r>
       <w:r>
         <w:rPr>
           <w:i/>
           <w:iCs/>
           <w:lang w:val="fr-FR"/>
         </w:rPr>
-        <w:t>Surg</w:t>
-      </w:r>
-      <w:proofErr w:type="spellEnd"/>
-      <w:r>
-        <w:rPr>
-          <w:i/>
-          <w:iCs/>
+        <w:t>Surg Endosc</w:t>
+      </w:r>
+      <w:r>
+        <w:rPr>
           <w:lang w:val="fr-FR"/>
         </w:rPr>
-        <w:t xml:space="preserve"> </w:t>
-      </w:r>
-      <w:proofErr w:type="spellStart"/>
-      <w:r>
-        <w:rPr>
-          <w:i/>
-          <w:iCs/>
-          <w:lang w:val="fr-FR"/>
-        </w:rPr>
-        <w:t>Endosc</w:t>
-      </w:r>
-      <w:proofErr w:type="spellEnd"/>
-      <w:r>
-        <w:rPr>
-          <w:lang w:val="fr-FR"/>
-        </w:rPr>
-        <w:t xml:space="preserve">. </w:t>
-      </w:r>
-      <w:proofErr w:type="gramStart"/>
-      <w:r>
-        <w:rPr>
-          <w:lang w:val="fr-FR"/>
-        </w:rPr>
-        <w:t>2009;</w:t>
-      </w:r>
-      <w:proofErr w:type="gramEnd"/>
-      <w:r>
-        <w:rPr>
-          <w:lang w:val="fr-FR"/>
-        </w:rPr>
-        <w:t>23(10</w:t>
-      </w:r>
-      <w:proofErr w:type="gramStart"/>
-      <w:r>
-        <w:rPr>
-          <w:lang w:val="fr-FR"/>
-        </w:rPr>
-        <w:t>):</w:t>
-      </w:r>
-      <w:proofErr w:type="gramEnd"/>
-      <w:r>
-        <w:rPr>
-          <w:lang w:val="fr-FR"/>
-        </w:rPr>
-        <w:t xml:space="preserve">2321-2326. </w:t>
-      </w:r>
-      <w:proofErr w:type="gramStart"/>
-      <w:r>
-        <w:rPr>
-          <w:lang w:val="fr-FR"/>
-        </w:rPr>
-        <w:t>doi:</w:t>
-      </w:r>
-      <w:proofErr w:type="gramEnd"/>
-      <w:r>
-        <w:rPr>
-          <w:lang w:val="fr-FR"/>
-        </w:rPr>
-        <w:t>10.1007/s00464-009-0329-2</w:t>
+        <w:t>. 2009;23(10):2321-2326. doi:10.1007/s00464-009-0329-2</w:t>
       </w:r>
     </w:p>
     <w:p>
@@ -2328,23 +2189,13 @@
         <w:tab/>
         <w:t xml:space="preserve">Austin PC. An Introduction to Propensity Score Methods for Reducing the Effects of Confounding in Observational Studies. </w:t>
       </w:r>
-      <w:proofErr w:type="spellStart"/>
       <w:r>
         <w:rPr>
           <w:i/>
           <w:iCs/>
           <w:lang w:val="en-GB"/>
         </w:rPr>
-        <w:t>Multivar</w:t>
-      </w:r>
-      <w:proofErr w:type="spellEnd"/>
-      <w:r>
-        <w:rPr>
-          <w:i/>
-          <w:iCs/>
-          <w:lang w:val="en-GB"/>
-        </w:rPr>
-        <w:t xml:space="preserve"> Behav Res</w:t>
+        <w:t>Multivar Behav Res</w:t>
       </w:r>
       <w:r>
         <w:rPr>
@@ -2371,21 +2222,7 @@
           <w:lang w:val="en-GB"/>
         </w:rPr>
         <w:tab/>
-        <w:t xml:space="preserve">Austin PC, </w:t>
-      </w:r>
-      <w:proofErr w:type="spellStart"/>
-      <w:r>
-        <w:rPr>
-          <w:lang w:val="en-GB"/>
-        </w:rPr>
-        <w:t>Cafri</w:t>
-      </w:r>
-      <w:proofErr w:type="spellEnd"/>
-      <w:r>
-        <w:rPr>
-          <w:lang w:val="en-GB"/>
-        </w:rPr>
-        <w:t xml:space="preserve"> G. Variance estimation when using propensity‐score matching with replacement with survival or time‐to‐event outcomes. </w:t>
+        <w:t xml:space="preserve">Austin PC, Cafri G. Variance estimation when using propensity‐score matching with replacement with survival or time‐to‐event outcomes. </w:t>
       </w:r>
       <w:r>
         <w:rPr>
@@ -9051,6 +8888,7 @@
   <w:style w:type="character" w:default="1" w:styleId="DefaultParagraphFont">
     <w:name w:val="Default Paragraph Font"/>
     <w:uiPriority w:val="1"/>
+    <w:semiHidden/>
     <w:unhideWhenUsed/>
   </w:style>
   <w:style w:type="table" w:default="1" w:styleId="TableNormal">

</xml_diff>